<commit_message>
A grade docs is done and add start level to tutorial how to use help box
</commit_message>
<xml_diff>
--- a/Documents/AgradeDocs.docx
+++ b/Documents/AgradeDocs.docx
@@ -128,7 +128,28 @@
         <w:t xml:space="preserve"> </w:t>
       </w:r>
       <w:r>
-        <w:t>If I give GPU an array of data, it draw same object  --+</w:t>
+        <w:t>If I give GPU an array of data, it draw same object</w:t>
+      </w:r>
+      <w:r>
+        <w:t xml:space="preserve"> that has same texture data</w:t>
+      </w:r>
+      <w:r>
+        <w:t xml:space="preserve"> with different a chunk of data kind of translation, size, and c</w:t>
+      </w:r>
+      <w:r>
+        <w:t>olor</w:t>
+      </w:r>
+      <w:r>
+        <w:t>.</w:t>
+      </w:r>
+      <w:r>
+        <w:t xml:space="preserve"> Fortunately, OpenGL already has a support function for instancing. What I have to do is to understand what instancing </w:t>
+      </w:r>
+      <w:r>
+        <w:t xml:space="preserve">is </w:t>
+      </w:r>
+      <w:r>
+        <w:t>and add a few of send uniform functions.</w:t>
       </w:r>
     </w:p>
     <w:p>
@@ -141,13 +162,395 @@
         <w:ind w:leftChars="0"/>
       </w:pPr>
       <w:r>
+        <w:rPr>
+          <w:noProof/>
+        </w:rPr>
+        <w:drawing>
+          <wp:anchor distT="0" distB="0" distL="114300" distR="114300" simplePos="0" relativeHeight="251658240" behindDoc="0" locked="0" layoutInCell="1" allowOverlap="1">
+            <wp:simplePos x="0" y="0"/>
+            <wp:positionH relativeFrom="margin">
+              <wp:align>center</wp:align>
+            </wp:positionH>
+            <wp:positionV relativeFrom="paragraph">
+              <wp:posOffset>280670</wp:posOffset>
+            </wp:positionV>
+            <wp:extent cx="5731510" cy="3787140"/>
+            <wp:effectExtent l="0" t="0" r="2540" b="3810"/>
+            <wp:wrapTopAndBottom/>
+            <wp:docPr id="1" name="그림 1"/>
+            <wp:cNvGraphicFramePr>
+              <a:graphicFrameLocks xmlns:a="http://schemas.openxmlformats.org/drawingml/2006/main" noChangeAspect="1"/>
+            </wp:cNvGraphicFramePr>
+            <a:graphic xmlns:a="http://schemas.openxmlformats.org/drawingml/2006/main">
+              <a:graphicData uri="http://schemas.openxmlformats.org/drawingml/2006/picture">
+                <pic:pic xmlns:pic="http://schemas.openxmlformats.org/drawingml/2006/picture">
+                  <pic:nvPicPr>
+                    <pic:cNvPr id="1" name=""/>
+                    <pic:cNvPicPr/>
+                  </pic:nvPicPr>
+                  <pic:blipFill>
+                    <a:blip r:embed="rId5">
+                      <a:extLst>
+                        <a:ext uri="{28A0092B-C50C-407E-A947-70E740481C1C}">
+                          <a14:useLocalDpi xmlns:a14="http://schemas.microsoft.com/office/drawing/2010/main" val="0"/>
+                        </a:ext>
+                      </a:extLst>
+                    </a:blip>
+                    <a:stretch>
+                      <a:fillRect/>
+                    </a:stretch>
+                  </pic:blipFill>
+                  <pic:spPr>
+                    <a:xfrm>
+                      <a:off x="0" y="0"/>
+                      <a:ext cx="5731510" cy="3787140"/>
+                    </a:xfrm>
+                    <a:prstGeom prst="rect">
+                      <a:avLst/>
+                    </a:prstGeom>
+                  </pic:spPr>
+                </pic:pic>
+              </a:graphicData>
+            </a:graphic>
+          </wp:anchor>
+        </w:drawing>
+      </w:r>
+      <w:r>
         <w:t>How did you implement it?</w:t>
       </w:r>
     </w:p>
     <w:p>
+      <w:pPr>
+        <w:pStyle w:val="a4"/>
+        <w:numPr>
+          <w:ilvl w:val="2"/>
+          <w:numId w:val="1"/>
+        </w:numPr>
+        <w:ind w:leftChars="0"/>
+      </w:pPr>
+      <w:r>
+        <w:t>First of all, I initialize translations, colors, and scales value for instance.</w:t>
+      </w:r>
+    </w:p>
+    <w:p>
+      <w:pPr>
+        <w:pStyle w:val="a4"/>
+        <w:numPr>
+          <w:ilvl w:val="2"/>
+          <w:numId w:val="1"/>
+        </w:numPr>
+        <w:ind w:leftChars="0"/>
+      </w:pPr>
+      <w:r>
+        <w:rPr>
+          <w:noProof/>
+        </w:rPr>
+        <w:lastRenderedPageBreak/>
+        <w:drawing>
+          <wp:anchor distT="0" distB="0" distL="114300" distR="114300" simplePos="0" relativeHeight="251659264" behindDoc="0" locked="0" layoutInCell="1" allowOverlap="1">
+            <wp:simplePos x="0" y="0"/>
+            <wp:positionH relativeFrom="margin">
+              <wp:align>center</wp:align>
+            </wp:positionH>
+            <wp:positionV relativeFrom="paragraph">
+              <wp:posOffset>0</wp:posOffset>
+            </wp:positionV>
+            <wp:extent cx="5731510" cy="492760"/>
+            <wp:effectExtent l="0" t="0" r="2540" b="2540"/>
+            <wp:wrapTopAndBottom/>
+            <wp:docPr id="2" name="그림 2"/>
+            <wp:cNvGraphicFramePr>
+              <a:graphicFrameLocks xmlns:a="http://schemas.openxmlformats.org/drawingml/2006/main" noChangeAspect="1"/>
+            </wp:cNvGraphicFramePr>
+            <a:graphic xmlns:a="http://schemas.openxmlformats.org/drawingml/2006/main">
+              <a:graphicData uri="http://schemas.openxmlformats.org/drawingml/2006/picture">
+                <pic:pic xmlns:pic="http://schemas.openxmlformats.org/drawingml/2006/picture">
+                  <pic:nvPicPr>
+                    <pic:cNvPr id="1" name=""/>
+                    <pic:cNvPicPr/>
+                  </pic:nvPicPr>
+                  <pic:blipFill>
+                    <a:blip r:embed="rId6">
+                      <a:extLst>
+                        <a:ext uri="{28A0092B-C50C-407E-A947-70E740481C1C}">
+                          <a14:useLocalDpi xmlns:a14="http://schemas.microsoft.com/office/drawing/2010/main" val="0"/>
+                        </a:ext>
+                      </a:extLst>
+                    </a:blip>
+                    <a:stretch>
+                      <a:fillRect/>
+                    </a:stretch>
+                  </pic:blipFill>
+                  <pic:spPr>
+                    <a:xfrm>
+                      <a:off x="0" y="0"/>
+                      <a:ext cx="5731510" cy="492760"/>
+                    </a:xfrm>
+                    <a:prstGeom prst="rect">
+                      <a:avLst/>
+                    </a:prstGeom>
+                  </pic:spPr>
+                </pic:pic>
+              </a:graphicData>
+            </a:graphic>
+          </wp:anchor>
+        </w:drawing>
+      </w:r>
+      <w:r>
+        <w:t>After then, I add two type of map which can store an array of vector2(translation, scale) and vector3(color)</w:t>
+      </w:r>
+      <w:r>
+        <w:t>.</w:t>
+      </w:r>
+    </w:p>
+    <w:p>
+      <w:pPr>
+        <w:pStyle w:val="a4"/>
+        <w:numPr>
+          <w:ilvl w:val="2"/>
+          <w:numId w:val="1"/>
+        </w:numPr>
+        <w:ind w:leftChars="0"/>
+      </w:pPr>
+      <w:r>
+        <w:rPr>
+          <w:noProof/>
+        </w:rPr>
+        <w:drawing>
+          <wp:anchor distT="0" distB="0" distL="114300" distR="114300" simplePos="0" relativeHeight="251661312" behindDoc="0" locked="0" layoutInCell="1" allowOverlap="1">
+            <wp:simplePos x="0" y="0"/>
+            <wp:positionH relativeFrom="margin">
+              <wp:align>right</wp:align>
+            </wp:positionH>
+            <wp:positionV relativeFrom="paragraph">
+              <wp:posOffset>464820</wp:posOffset>
+            </wp:positionV>
+            <wp:extent cx="5731510" cy="1063625"/>
+            <wp:effectExtent l="0" t="0" r="2540" b="3175"/>
+            <wp:wrapTopAndBottom/>
+            <wp:docPr id="6" name="그림 6"/>
+            <wp:cNvGraphicFramePr>
+              <a:graphicFrameLocks xmlns:a="http://schemas.openxmlformats.org/drawingml/2006/main" noChangeAspect="1"/>
+            </wp:cNvGraphicFramePr>
+            <a:graphic xmlns:a="http://schemas.openxmlformats.org/drawingml/2006/main">
+              <a:graphicData uri="http://schemas.openxmlformats.org/drawingml/2006/picture">
+                <pic:pic xmlns:pic="http://schemas.openxmlformats.org/drawingml/2006/picture">
+                  <pic:nvPicPr>
+                    <pic:cNvPr id="1" name=""/>
+                    <pic:cNvPicPr/>
+                  </pic:nvPicPr>
+                  <pic:blipFill>
+                    <a:blip r:embed="rId7">
+                      <a:extLst>
+                        <a:ext uri="{28A0092B-C50C-407E-A947-70E740481C1C}">
+                          <a14:useLocalDpi xmlns:a14="http://schemas.microsoft.com/office/drawing/2010/main" val="0"/>
+                        </a:ext>
+                      </a:extLst>
+                    </a:blip>
+                    <a:stretch>
+                      <a:fillRect/>
+                    </a:stretch>
+                  </pic:blipFill>
+                  <pic:spPr>
+                    <a:xfrm>
+                      <a:off x="0" y="0"/>
+                      <a:ext cx="5731510" cy="1063625"/>
+                    </a:xfrm>
+                    <a:prstGeom prst="rect">
+                      <a:avLst/>
+                    </a:prstGeom>
+                  </pic:spPr>
+                </pic:pic>
+              </a:graphicData>
+            </a:graphic>
+          </wp:anchor>
+        </w:drawing>
+      </w:r>
+      <w:r>
+        <w:rPr>
+          <w:rFonts w:hint="eastAsia"/>
+        </w:rPr>
+        <w:t>In addition</w:t>
+      </w:r>
+      <w:r>
+        <w:t>,</w:t>
+      </w:r>
+      <w:r>
+        <w:rPr>
+          <w:rFonts w:hint="eastAsia"/>
+        </w:rPr>
+        <w:t xml:space="preserve"> I should </w:t>
+      </w:r>
+      <w:r>
+        <w:t xml:space="preserve">implement the send uniform function to send these new type of data. </w:t>
+      </w:r>
+    </w:p>
+    <w:p>
+      <w:pPr>
+        <w:pStyle w:val="a4"/>
+        <w:numPr>
+          <w:ilvl w:val="2"/>
+          <w:numId w:val="1"/>
+        </w:numPr>
+        <w:ind w:leftChars="0"/>
+      </w:pPr>
+      <w:r>
+        <w:rPr>
+          <w:noProof/>
+        </w:rPr>
+        <w:drawing>
+          <wp:anchor distT="0" distB="0" distL="114300" distR="114300" simplePos="0" relativeHeight="251660288" behindDoc="0" locked="0" layoutInCell="1" allowOverlap="1">
+            <wp:simplePos x="0" y="0"/>
+            <wp:positionH relativeFrom="margin">
+              <wp:align>center</wp:align>
+            </wp:positionH>
+            <wp:positionV relativeFrom="paragraph">
+              <wp:posOffset>1198245</wp:posOffset>
+            </wp:positionV>
+            <wp:extent cx="5731510" cy="1694815"/>
+            <wp:effectExtent l="0" t="0" r="2540" b="635"/>
+            <wp:wrapTopAndBottom/>
+            <wp:docPr id="3" name="그림 3"/>
+            <wp:cNvGraphicFramePr>
+              <a:graphicFrameLocks xmlns:a="http://schemas.openxmlformats.org/drawingml/2006/main" noChangeAspect="1"/>
+            </wp:cNvGraphicFramePr>
+            <a:graphic xmlns:a="http://schemas.openxmlformats.org/drawingml/2006/main">
+              <a:graphicData uri="http://schemas.openxmlformats.org/drawingml/2006/picture">
+                <pic:pic xmlns:pic="http://schemas.openxmlformats.org/drawingml/2006/picture">
+                  <pic:nvPicPr>
+                    <pic:cNvPr id="1" name=""/>
+                    <pic:cNvPicPr/>
+                  </pic:nvPicPr>
+                  <pic:blipFill>
+                    <a:blip r:embed="rId8">
+                      <a:extLst>
+                        <a:ext uri="{28A0092B-C50C-407E-A947-70E740481C1C}">
+                          <a14:useLocalDpi xmlns:a14="http://schemas.microsoft.com/office/drawing/2010/main" val="0"/>
+                        </a:ext>
+                      </a:extLst>
+                    </a:blip>
+                    <a:stretch>
+                      <a:fillRect/>
+                    </a:stretch>
+                  </pic:blipFill>
+                  <pic:spPr>
+                    <a:xfrm>
+                      <a:off x="0" y="0"/>
+                      <a:ext cx="5731510" cy="1694815"/>
+                    </a:xfrm>
+                    <a:prstGeom prst="rect">
+                      <a:avLst/>
+                    </a:prstGeom>
+                  </pic:spPr>
+                </pic:pic>
+              </a:graphicData>
+            </a:graphic>
+          </wp:anchor>
+        </w:drawing>
+      </w:r>
+      <w:r>
+        <w:t xml:space="preserve">Thus, I add two more overloaded SendUniformVariable </w:t>
+      </w:r>
+    </w:p>
+    <w:p>
+      <w:pPr>
+        <w:pStyle w:val="a4"/>
+        <w:numPr>
+          <w:ilvl w:val="2"/>
+          <w:numId w:val="1"/>
+        </w:numPr>
+        <w:ind w:leftChars="0"/>
+      </w:pPr>
+      <w:r>
+        <w:rPr>
+          <w:noProof/>
+        </w:rPr>
+        <w:drawing>
+          <wp:anchor distT="0" distB="0" distL="114300" distR="114300" simplePos="0" relativeHeight="251662336" behindDoc="0" locked="0" layoutInCell="1" allowOverlap="1">
+            <wp:simplePos x="0" y="0"/>
+            <wp:positionH relativeFrom="margin">
+              <wp:align>right</wp:align>
+            </wp:positionH>
+            <wp:positionV relativeFrom="paragraph">
+              <wp:posOffset>1826895</wp:posOffset>
+            </wp:positionV>
+            <wp:extent cx="5731510" cy="238125"/>
+            <wp:effectExtent l="0" t="0" r="2540" b="9525"/>
+            <wp:wrapTopAndBottom/>
+            <wp:docPr id="7" name="그림 7"/>
+            <wp:cNvGraphicFramePr>
+              <a:graphicFrameLocks xmlns:a="http://schemas.openxmlformats.org/drawingml/2006/main" noChangeAspect="1"/>
+            </wp:cNvGraphicFramePr>
+            <a:graphic xmlns:a="http://schemas.openxmlformats.org/drawingml/2006/main">
+              <a:graphicData uri="http://schemas.openxmlformats.org/drawingml/2006/picture">
+                <pic:pic xmlns:pic="http://schemas.openxmlformats.org/drawingml/2006/picture">
+                  <pic:nvPicPr>
+                    <pic:cNvPr id="1" name=""/>
+                    <pic:cNvPicPr/>
+                  </pic:nvPicPr>
+                  <pic:blipFill>
+                    <a:blip r:embed="rId9">
+                      <a:extLst>
+                        <a:ext uri="{28A0092B-C50C-407E-A947-70E740481C1C}">
+                          <a14:useLocalDpi xmlns:a14="http://schemas.microsoft.com/office/drawing/2010/main" val="0"/>
+                        </a:ext>
+                      </a:extLst>
+                    </a:blip>
+                    <a:stretch>
+                      <a:fillRect/>
+                    </a:stretch>
+                  </pic:blipFill>
+                  <pic:spPr>
+                    <a:xfrm>
+                      <a:off x="0" y="0"/>
+                      <a:ext cx="5731510" cy="238125"/>
+                    </a:xfrm>
+                    <a:prstGeom prst="rect">
+                      <a:avLst/>
+                    </a:prstGeom>
+                  </pic:spPr>
+                </pic:pic>
+              </a:graphicData>
+            </a:graphic>
+          </wp:anchor>
+        </w:drawing>
+      </w:r>
+      <w:r>
+        <w:t>and use it when uniform values should be transferred.</w:t>
+      </w:r>
+    </w:p>
+    <w:p>
+      <w:pPr>
+        <w:pStyle w:val="a4"/>
+        <w:numPr>
+          <w:ilvl w:val="2"/>
+          <w:numId w:val="1"/>
+        </w:numPr>
+        <w:ind w:leftChars="0"/>
+      </w:pPr>
+      <w:r>
+        <w:t>Lastly, if we just call of glDrawArraysInstanced, everything works.</w:t>
+      </w:r>
+    </w:p>
+    <w:p>
+      <w:pPr>
+        <w:pStyle w:val="a4"/>
+        <w:numPr>
+          <w:ilvl w:val="2"/>
+          <w:numId w:val="1"/>
+        </w:numPr>
+        <w:ind w:leftChars="0"/>
+        <w:rPr>
+          <w:rFonts w:hint="eastAsia"/>
+        </w:rPr>
+      </w:pPr>
+      <w:r>
+        <w:t>It draw 100 of object with only one call with given translation, color, size value of each object.</w:t>
+      </w:r>
       <w:bookmarkStart w:id="0" w:name="_GoBack"/>
       <w:bookmarkEnd w:id="0"/>
     </w:p>
+    <w:p/>
     <w:sectPr>
       <w:pgSz w:w="11906" w:h="16838"/>
       <w:pgMar w:top="1701" w:right="1440" w:bottom="1440" w:left="1440" w:header="851" w:footer="992" w:gutter="0"/>

</xml_diff>